<commit_message>
Alterações visuais e limpeza do código
</commit_message>
<xml_diff>
--- a/Relatório/documentationLandingpage.docx
+++ b/Relatório/documentationLandingpage.docx
@@ -115,7 +115,21 @@
         <w:rPr>
           <w:rFonts w:ascii="Verdana" w:hAnsi="Verdana"/>
         </w:rPr>
-        <w:t>Ficou definido que seria uma Landingpage interativa, responsiva e objetiva no sentido de trazer informações claras e interativas. Esta teria:</w:t>
+        <w:t xml:space="preserve">Ficou definido que seria uma </w:t>
+      </w:r>
+      <w:proofErr w:type="spellStart"/>
+      <w:r>
+        <w:rPr>
+          <w:rFonts w:ascii="Verdana" w:hAnsi="Verdana"/>
+        </w:rPr>
+        <w:t>Landingpage</w:t>
+      </w:r>
+      <w:proofErr w:type="spellEnd"/>
+      <w:r>
+        <w:rPr>
+          <w:rFonts w:ascii="Verdana" w:hAnsi="Verdana"/>
+        </w:rPr>
+        <w:t xml:space="preserve"> interativa, responsiva e objetiva no sentido de trazer informações claras e interativas. Esta teria:</w:t>
       </w:r>
     </w:p>
     <w:p>
@@ -258,7 +272,21 @@
         <w:rPr>
           <w:rFonts w:ascii="Verdana" w:hAnsi="Verdana"/>
         </w:rPr>
-        <w:t xml:space="preserve">Foi feito o link do arquivo “style.css” com o “index.html” para estilização da landingpage, bem como referenciei o site </w:t>
+        <w:t xml:space="preserve">Foi feito o link do arquivo “style.css” com o “index.html” para estilização da </w:t>
+      </w:r>
+      <w:proofErr w:type="spellStart"/>
+      <w:r>
+        <w:rPr>
+          <w:rFonts w:ascii="Verdana" w:hAnsi="Verdana"/>
+        </w:rPr>
+        <w:t>landingpage</w:t>
+      </w:r>
+      <w:proofErr w:type="spellEnd"/>
+      <w:r>
+        <w:rPr>
+          <w:rFonts w:ascii="Verdana" w:hAnsi="Verdana"/>
+        </w:rPr>
+        <w:t xml:space="preserve">, bem como referenciei o site </w:t>
       </w:r>
       <w:hyperlink r:id="rId5" w:history="1">
         <w:r>
@@ -378,7 +406,21 @@
         <w:rPr>
           <w:rFonts w:ascii="Verdana" w:hAnsi="Verdana"/>
         </w:rPr>
-        <w:t xml:space="preserve">Optei por abrir com a tag </w:t>
+        <w:t xml:space="preserve">Optei por abrir com a </w:t>
+      </w:r>
+      <w:proofErr w:type="spellStart"/>
+      <w:r>
+        <w:rPr>
+          <w:rFonts w:ascii="Verdana" w:hAnsi="Verdana"/>
+        </w:rPr>
+        <w:t>tag</w:t>
+      </w:r>
+      <w:proofErr w:type="spellEnd"/>
+      <w:r>
+        <w:rPr>
+          <w:rFonts w:ascii="Verdana" w:hAnsi="Verdana"/>
+        </w:rPr>
+        <w:t xml:space="preserve"> </w:t>
       </w:r>
       <w:r>
         <w:rPr>
@@ -390,7 +432,21 @@
         <w:rPr>
           <w:rFonts w:ascii="Verdana" w:hAnsi="Verdana"/>
         </w:rPr>
-        <w:t xml:space="preserve"> bem como já criei as tags d</w:t>
+        <w:t xml:space="preserve"> bem como já criei as </w:t>
+      </w:r>
+      <w:proofErr w:type="spellStart"/>
+      <w:r>
+        <w:rPr>
+          <w:rFonts w:ascii="Verdana" w:hAnsi="Verdana"/>
+        </w:rPr>
+        <w:t>tags</w:t>
+      </w:r>
+      <w:proofErr w:type="spellEnd"/>
+      <w:r>
+        <w:rPr>
+          <w:rFonts w:ascii="Verdana" w:hAnsi="Verdana"/>
+        </w:rPr>
+        <w:t xml:space="preserve"> d</w:t>
       </w:r>
       <w:r>
         <w:rPr>
@@ -420,7 +476,21 @@
         <w:rPr>
           <w:rFonts w:ascii="Verdana" w:hAnsi="Verdana"/>
         </w:rPr>
-        <w:t xml:space="preserve"> &lt;nav&gt; e logo &lt;a&gt;</w:t>
+        <w:t xml:space="preserve"> &lt;</w:t>
+      </w:r>
+      <w:proofErr w:type="spellStart"/>
+      <w:r>
+        <w:rPr>
+          <w:rFonts w:ascii="Verdana" w:hAnsi="Verdana"/>
+        </w:rPr>
+        <w:t>nav</w:t>
+      </w:r>
+      <w:proofErr w:type="spellEnd"/>
+      <w:r>
+        <w:rPr>
+          <w:rFonts w:ascii="Verdana" w:hAnsi="Verdana"/>
+        </w:rPr>
+        <w:t>&gt; e logo &lt;a&gt;</w:t>
       </w:r>
       <w:r>
         <w:rPr>
@@ -434,12 +504,14 @@
         </w:rPr>
         <w:t>&lt;</w:t>
       </w:r>
+      <w:proofErr w:type="spellStart"/>
       <w:r>
         <w:rPr>
           <w:rFonts w:ascii="Verdana" w:hAnsi="Verdana"/>
         </w:rPr>
         <w:t>nav’s</w:t>
       </w:r>
+      <w:proofErr w:type="spellEnd"/>
       <w:r>
         <w:rPr>
           <w:rFonts w:ascii="Verdana" w:hAnsi="Verdana"/>
@@ -478,13 +550,55 @@
         <w:rPr>
           <w:rFonts w:ascii="Verdana" w:hAnsi="Verdana"/>
         </w:rPr>
-        <w:t>Criei 3 tags &lt;span&gt; com a classe</w:t>
-      </w:r>
-      <w:r>
-        <w:rPr>
-          <w:rFonts w:ascii="Verdana" w:hAnsi="Verdana"/>
-        </w:rPr>
-        <w:t xml:space="preserve"> “bar” que será estilizadas para criar o “menu sanduíche” responsivo para mobile, que haverá as mesmas opções de navegação do navegador web.</w:t>
+        <w:t xml:space="preserve">Criei 3 </w:t>
+      </w:r>
+      <w:proofErr w:type="spellStart"/>
+      <w:r>
+        <w:rPr>
+          <w:rFonts w:ascii="Verdana" w:hAnsi="Verdana"/>
+        </w:rPr>
+        <w:t>tags</w:t>
+      </w:r>
+      <w:proofErr w:type="spellEnd"/>
+      <w:r>
+        <w:rPr>
+          <w:rFonts w:ascii="Verdana" w:hAnsi="Verdana"/>
+        </w:rPr>
+        <w:t xml:space="preserve"> &lt;</w:t>
+      </w:r>
+      <w:proofErr w:type="spellStart"/>
+      <w:r>
+        <w:rPr>
+          <w:rFonts w:ascii="Verdana" w:hAnsi="Verdana"/>
+        </w:rPr>
+        <w:t>span</w:t>
+      </w:r>
+      <w:proofErr w:type="spellEnd"/>
+      <w:r>
+        <w:rPr>
+          <w:rFonts w:ascii="Verdana" w:hAnsi="Verdana"/>
+        </w:rPr>
+        <w:t>&gt; com a classe</w:t>
+      </w:r>
+      <w:r>
+        <w:rPr>
+          <w:rFonts w:ascii="Verdana" w:hAnsi="Verdana"/>
+        </w:rPr>
+        <w:t xml:space="preserve"> “bar” que será </w:t>
+      </w:r>
+      <w:proofErr w:type="gramStart"/>
+      <w:r>
+        <w:rPr>
+          <w:rFonts w:ascii="Verdana" w:hAnsi="Verdana"/>
+        </w:rPr>
+        <w:t>estilizadas</w:t>
+      </w:r>
+      <w:proofErr w:type="gramEnd"/>
+      <w:r>
+        <w:rPr>
+          <w:rFonts w:ascii="Verdana" w:hAnsi="Verdana"/>
+        </w:rPr>
+        <w:t xml:space="preserve"> para criar o “menu sanduíche” responsivo para mobile, que haverá as mesmas opções de navegação do navegador web.</w:t>
       </w:r>
     </w:p>
     <w:p>
@@ -500,13 +614,111 @@
         <w:rPr>
           <w:rFonts w:ascii="Verdana" w:hAnsi="Verdana"/>
         </w:rPr>
-        <w:t>Por fim criei as tags &lt;sections&gt; onde serão inseridos os conteúdos da landingpage, bem como serão referenciadas na funcionalidade de Smooth Scrol</w:t>
-      </w:r>
-      <w:r>
-        <w:rPr>
-          <w:rFonts w:ascii="Verdana" w:hAnsi="Verdana"/>
-        </w:rPr>
-        <w:t>l¹. Não menos importante, nos conteúdos das tags &lt;section&gt; serão introduzidas imagens para deixar o conteúdo do site mais dinâmico e agradável aos olhos do usuário.</w:t>
+        <w:t xml:space="preserve">Por fim criei as </w:t>
+      </w:r>
+      <w:proofErr w:type="spellStart"/>
+      <w:r>
+        <w:rPr>
+          <w:rFonts w:ascii="Verdana" w:hAnsi="Verdana"/>
+        </w:rPr>
+        <w:t>tags</w:t>
+      </w:r>
+      <w:proofErr w:type="spellEnd"/>
+      <w:r>
+        <w:rPr>
+          <w:rFonts w:ascii="Verdana" w:hAnsi="Verdana"/>
+        </w:rPr>
+        <w:t xml:space="preserve"> &lt;</w:t>
+      </w:r>
+      <w:proofErr w:type="spellStart"/>
+      <w:r>
+        <w:rPr>
+          <w:rFonts w:ascii="Verdana" w:hAnsi="Verdana"/>
+        </w:rPr>
+        <w:t>sections</w:t>
+      </w:r>
+      <w:proofErr w:type="spellEnd"/>
+      <w:r>
+        <w:rPr>
+          <w:rFonts w:ascii="Verdana" w:hAnsi="Verdana"/>
+        </w:rPr>
+        <w:t xml:space="preserve">&gt; onde serão inseridos os conteúdos da </w:t>
+      </w:r>
+      <w:proofErr w:type="spellStart"/>
+      <w:r>
+        <w:rPr>
+          <w:rFonts w:ascii="Verdana" w:hAnsi="Verdana"/>
+        </w:rPr>
+        <w:t>landingpage</w:t>
+      </w:r>
+      <w:proofErr w:type="spellEnd"/>
+      <w:r>
+        <w:rPr>
+          <w:rFonts w:ascii="Verdana" w:hAnsi="Verdana"/>
+        </w:rPr>
+        <w:t xml:space="preserve">, bem como serão referenciadas na funcionalidade de </w:t>
+      </w:r>
+      <w:proofErr w:type="spellStart"/>
+      <w:r>
+        <w:rPr>
+          <w:rFonts w:ascii="Verdana" w:hAnsi="Verdana"/>
+        </w:rPr>
+        <w:t>Smooth</w:t>
+      </w:r>
+      <w:proofErr w:type="spellEnd"/>
+      <w:r>
+        <w:rPr>
+          <w:rFonts w:ascii="Verdana" w:hAnsi="Verdana"/>
+        </w:rPr>
+        <w:t xml:space="preserve"> Scrol</w:t>
+      </w:r>
+      <w:r>
+        <w:rPr>
+          <w:rFonts w:ascii="Verdana" w:hAnsi="Verdana"/>
+        </w:rPr>
+        <w:t xml:space="preserve">l¹. Não menos importante, nos </w:t>
+      </w:r>
+      <w:proofErr w:type="spellStart"/>
+      <w:r>
+        <w:rPr>
+          <w:rFonts w:ascii="Verdana" w:hAnsi="Verdana"/>
+        </w:rPr>
+        <w:t>conteúdos</w:t>
+      </w:r>
+      <w:proofErr w:type="spellEnd"/>
+      <w:r>
+        <w:rPr>
+          <w:rFonts w:ascii="Verdana" w:hAnsi="Verdana"/>
+        </w:rPr>
+        <w:t xml:space="preserve"> das </w:t>
+      </w:r>
+      <w:proofErr w:type="spellStart"/>
+      <w:r>
+        <w:rPr>
+          <w:rFonts w:ascii="Verdana" w:hAnsi="Verdana"/>
+        </w:rPr>
+        <w:t>tags</w:t>
+      </w:r>
+      <w:proofErr w:type="spellEnd"/>
+      <w:r>
+        <w:rPr>
+          <w:rFonts w:ascii="Verdana" w:hAnsi="Verdana"/>
+        </w:rPr>
+        <w:t xml:space="preserve"> &lt;</w:t>
+      </w:r>
+      <w:proofErr w:type="spellStart"/>
+      <w:r>
+        <w:rPr>
+          <w:rFonts w:ascii="Verdana" w:hAnsi="Verdana"/>
+        </w:rPr>
+        <w:t>section</w:t>
+      </w:r>
+      <w:proofErr w:type="spellEnd"/>
+      <w:r>
+        <w:rPr>
+          <w:rFonts w:ascii="Verdana" w:hAnsi="Verdana"/>
+        </w:rPr>
+        <w:t>&gt; serão introduzidas imagens para deixar o conteúdo do site mais dinâmico e agradável aos olhos do usuário.</w:t>
       </w:r>
     </w:p>
     <w:p>
@@ -581,7 +793,21 @@
         <w:rPr>
           <w:rFonts w:ascii="Verdana" w:hAnsi="Verdana"/>
         </w:rPr>
-        <w:t xml:space="preserve">Como notado no código de css, eu trouxe uma barra de navegação bem enxuta e objetiva que obedecem a uma paleta de cores </w:t>
+        <w:t xml:space="preserve">Como notado no código de </w:t>
+      </w:r>
+      <w:proofErr w:type="spellStart"/>
+      <w:r>
+        <w:rPr>
+          <w:rFonts w:ascii="Verdana" w:hAnsi="Verdana"/>
+        </w:rPr>
+        <w:t>css</w:t>
+      </w:r>
+      <w:proofErr w:type="spellEnd"/>
+      <w:r>
+        <w:rPr>
+          <w:rFonts w:ascii="Verdana" w:hAnsi="Verdana"/>
+        </w:rPr>
+        <w:t xml:space="preserve">, eu trouxe uma barra de navegação bem enxuta e objetiva que obedecem a uma paleta de cores </w:t>
       </w:r>
       <w:r>
         <w:rPr>
@@ -593,7 +819,21 @@
         <w:rPr>
           <w:rFonts w:ascii="Verdana" w:hAnsi="Verdana"/>
         </w:rPr>
-        <w:t>personalizadas para a landingpage.</w:t>
+        <w:t xml:space="preserve">personalizadas para a </w:t>
+      </w:r>
+      <w:proofErr w:type="spellStart"/>
+      <w:r>
+        <w:rPr>
+          <w:rFonts w:ascii="Verdana" w:hAnsi="Verdana"/>
+        </w:rPr>
+        <w:t>landingpage</w:t>
+      </w:r>
+      <w:proofErr w:type="spellEnd"/>
+      <w:r>
+        <w:rPr>
+          <w:rFonts w:ascii="Verdana" w:hAnsi="Verdana"/>
+        </w:rPr>
+        <w:t>.</w:t>
       </w:r>
     </w:p>
     <w:p>
@@ -609,7 +849,35 @@
         <w:rPr>
           <w:rFonts w:ascii="Verdana" w:hAnsi="Verdana"/>
         </w:rPr>
-        <w:t>Analisando o arquivo, é notável que cada botão da navegação receberam estilizações padrões e orgânicas dando um visual legal para a página. Não menos importante, os conteúdos de cada &lt;section&gt; também foram estilizados de forma padrão.</w:t>
+        <w:t xml:space="preserve">Analisando o arquivo, é notável que </w:t>
+      </w:r>
+      <w:proofErr w:type="gramStart"/>
+      <w:r>
+        <w:rPr>
+          <w:rFonts w:ascii="Verdana" w:hAnsi="Verdana"/>
+        </w:rPr>
+        <w:t>cada botão da navegação receberam</w:t>
+      </w:r>
+      <w:proofErr w:type="gramEnd"/>
+      <w:r>
+        <w:rPr>
+          <w:rFonts w:ascii="Verdana" w:hAnsi="Verdana"/>
+        </w:rPr>
+        <w:t xml:space="preserve"> estilizações padrões e orgânicas dando um visual legal para a página. Não menos importante, os conteúdos de cada &lt;</w:t>
+      </w:r>
+      <w:proofErr w:type="spellStart"/>
+      <w:r>
+        <w:rPr>
+          <w:rFonts w:ascii="Verdana" w:hAnsi="Verdana"/>
+        </w:rPr>
+        <w:t>section</w:t>
+      </w:r>
+      <w:proofErr w:type="spellEnd"/>
+      <w:r>
+        <w:rPr>
+          <w:rFonts w:ascii="Verdana" w:hAnsi="Verdana"/>
+        </w:rPr>
+        <w:t>&gt; também foram estilizados de forma padrão.</w:t>
       </w:r>
     </w:p>
     <w:p>
@@ -625,8 +893,30 @@
         <w:rPr>
           <w:rFonts w:ascii="Verdana" w:hAnsi="Verdana"/>
         </w:rPr>
-        <w:t>Após a estilização dos elementos e conteúdos da página, partimos para a responsividade da landingpage</w:t>
-      </w:r>
+        <w:t xml:space="preserve">Após a estilização dos elementos e </w:t>
+      </w:r>
+      <w:proofErr w:type="spellStart"/>
+      <w:r>
+        <w:rPr>
+          <w:rFonts w:ascii="Verdana" w:hAnsi="Verdana"/>
+        </w:rPr>
+        <w:t>conteúdos</w:t>
+      </w:r>
+      <w:proofErr w:type="spellEnd"/>
+      <w:r>
+        <w:rPr>
+          <w:rFonts w:ascii="Verdana" w:hAnsi="Verdana"/>
+        </w:rPr>
+        <w:t xml:space="preserve"> da página, partimos para a responsividade da </w:t>
+      </w:r>
+      <w:proofErr w:type="spellStart"/>
+      <w:r>
+        <w:rPr>
+          <w:rFonts w:ascii="Verdana" w:hAnsi="Verdana"/>
+        </w:rPr>
+        <w:t>landingpage</w:t>
+      </w:r>
+      <w:proofErr w:type="spellEnd"/>
       <w:r>
         <w:rPr>
           <w:rFonts w:ascii="Verdana" w:hAnsi="Verdana"/>
@@ -649,13 +939,41 @@
         <w:rPr>
           <w:rFonts w:ascii="Verdana" w:hAnsi="Verdana"/>
         </w:rPr>
-        <w:t xml:space="preserve"> e um padding de: 12px por 14px.</w:t>
-      </w:r>
-      <w:r>
-        <w:rPr>
-          <w:rFonts w:ascii="Verdana" w:hAnsi="Verdana"/>
-        </w:rPr>
-        <w:t xml:space="preserve"> Dessa forma, utilizei o console do browser (google chrome) para acompanhar o desenvolvimento em pixel 5 para ficar bem padronizado.</w:t>
+        <w:t xml:space="preserve"> e um </w:t>
+      </w:r>
+      <w:proofErr w:type="spellStart"/>
+      <w:r>
+        <w:rPr>
+          <w:rFonts w:ascii="Verdana" w:hAnsi="Verdana"/>
+        </w:rPr>
+        <w:t>padding</w:t>
+      </w:r>
+      <w:proofErr w:type="spellEnd"/>
+      <w:r>
+        <w:rPr>
+          <w:rFonts w:ascii="Verdana" w:hAnsi="Verdana"/>
+        </w:rPr>
+        <w:t xml:space="preserve"> de: 12px por 14px.</w:t>
+      </w:r>
+      <w:r>
+        <w:rPr>
+          <w:rFonts w:ascii="Verdana" w:hAnsi="Verdana"/>
+        </w:rPr>
+        <w:t xml:space="preserve"> Dessa forma, utilizei o console do browser (google </w:t>
+      </w:r>
+      <w:proofErr w:type="spellStart"/>
+      <w:r>
+        <w:rPr>
+          <w:rFonts w:ascii="Verdana" w:hAnsi="Verdana"/>
+        </w:rPr>
+        <w:t>chrome</w:t>
+      </w:r>
+      <w:proofErr w:type="spellEnd"/>
+      <w:r>
+        <w:rPr>
+          <w:rFonts w:ascii="Verdana" w:hAnsi="Verdana"/>
+        </w:rPr>
+        <w:t>) para acompanhar o desenvolvimento em pixel 5 para ficar bem padronizado.</w:t>
       </w:r>
     </w:p>
     <w:p>
@@ -671,8 +989,81 @@
         <w:rPr>
           <w:rFonts w:ascii="Verdana" w:hAnsi="Verdana"/>
         </w:rPr>
-        <w:t>Nesse momento que entra a criação de nosso “menu sanduíche responsivo”. Foi utilizado alguns efeitos nas tags &lt;span class=”bar”&gt; que transformasse elas em um menu interativo ao clique, que ao clicar puxaria para o lado as opções de navegação da page.</w:t>
-      </w:r>
+        <w:t xml:space="preserve">Nesse momento que entra a criação de nosso “menu sanduíche responsivo”. Foi utilizado alguns efeitos nas </w:t>
+      </w:r>
+      <w:proofErr w:type="spellStart"/>
+      <w:r>
+        <w:rPr>
+          <w:rFonts w:ascii="Verdana" w:hAnsi="Verdana"/>
+        </w:rPr>
+        <w:t>tags</w:t>
+      </w:r>
+      <w:proofErr w:type="spellEnd"/>
+      <w:r>
+        <w:rPr>
+          <w:rFonts w:ascii="Verdana" w:hAnsi="Verdana"/>
+        </w:rPr>
+        <w:t xml:space="preserve"> &lt;</w:t>
+      </w:r>
+      <w:proofErr w:type="spellStart"/>
+      <w:r>
+        <w:rPr>
+          <w:rFonts w:ascii="Verdana" w:hAnsi="Verdana"/>
+        </w:rPr>
+        <w:t>span</w:t>
+      </w:r>
+      <w:proofErr w:type="spellEnd"/>
+      <w:r>
+        <w:rPr>
+          <w:rFonts w:ascii="Verdana" w:hAnsi="Verdana"/>
+        </w:rPr>
+        <w:t xml:space="preserve"> </w:t>
+      </w:r>
+      <w:proofErr w:type="spellStart"/>
+      <w:r>
+        <w:rPr>
+          <w:rFonts w:ascii="Verdana" w:hAnsi="Verdana"/>
+        </w:rPr>
+        <w:t>class</w:t>
+      </w:r>
+      <w:proofErr w:type="spellEnd"/>
+      <w:proofErr w:type="gramStart"/>
+      <w:r>
+        <w:rPr>
+          <w:rFonts w:ascii="Verdana" w:hAnsi="Verdana"/>
+        </w:rPr>
+        <w:t>=”bar</w:t>
+      </w:r>
+      <w:proofErr w:type="gramEnd"/>
+      <w:r>
+        <w:rPr>
+          <w:rFonts w:ascii="Verdana" w:hAnsi="Verdana"/>
+        </w:rPr>
+        <w:t xml:space="preserve">”&gt; que transformasse elas em um menu interativo ao clique, que ao clicar puxaria para o lado as opções de navegação da </w:t>
+      </w:r>
+      <w:proofErr w:type="spellStart"/>
+      <w:r>
+        <w:rPr>
+          <w:rFonts w:ascii="Verdana" w:hAnsi="Verdana"/>
+        </w:rPr>
+        <w:t>page</w:t>
+      </w:r>
+      <w:proofErr w:type="spellEnd"/>
+      <w:r>
+        <w:rPr>
+          <w:rFonts w:ascii="Verdana" w:hAnsi="Verdana"/>
+        </w:rPr>
+        <w:t>.</w:t>
+      </w:r>
+    </w:p>
+    <w:p>
+      <w:pPr>
+        <w:spacing w:line="276" w:lineRule="auto"/>
+        <w:jc w:val="both"/>
+        <w:rPr>
+          <w:rFonts w:ascii="Verdana" w:hAnsi="Verdana"/>
+        </w:rPr>
+      </w:pPr>
     </w:p>
     <w:p>
       <w:pPr>
@@ -681,8 +1072,34 @@
         <w:jc w:val="both"/>
         <w:rPr>
           <w:rFonts w:ascii="Verdana" w:hAnsi="Verdana"/>
-        </w:rPr>
-      </w:pPr>
+          <w:b/>
+          <w:bCs/>
+          <w:color w:val="D5D000"/>
+          <w:sz w:val="28"/>
+          <w:szCs w:val="28"/>
+        </w:rPr>
+      </w:pPr>
+      <w:r>
+        <w:rPr>
+          <w:rFonts w:ascii="Verdana" w:hAnsi="Verdana"/>
+          <w:b/>
+          <w:bCs/>
+          <w:sz w:val="28"/>
+          <w:szCs w:val="28"/>
+        </w:rPr>
+        <w:t xml:space="preserve">PARTE III – </w:t>
+      </w:r>
+      <w:r>
+        <w:rPr>
+          <w:rFonts w:ascii="Verdana" w:hAnsi="Verdana"/>
+          <w:b/>
+          <w:bCs/>
+          <w:color w:val="D5D000"/>
+          <w:sz w:val="28"/>
+          <w:szCs w:val="28"/>
+        </w:rPr>
+        <w:t>ARQUIVO JS</w:t>
+      </w:r>
     </w:p>
     <w:p>
       <w:pPr>
@@ -698,27 +1115,6 @@
           <w:szCs w:val="28"/>
         </w:rPr>
       </w:pPr>
-      <w:r>
-        <w:rPr>
-          <w:rFonts w:ascii="Verdana" w:hAnsi="Verdana"/>
-          <w:b/>
-          <w:bCs/>
-          <w:sz w:val="28"/>
-          <w:szCs w:val="28"/>
-        </w:rPr>
-        <w:t xml:space="preserve">PARTE III – </w:t>
-      </w:r>
-      <w:r>
-        <w:rPr>
-          <w:rFonts w:ascii="Verdana" w:hAnsi="Verdana"/>
-          <w:b/>
-          <w:bCs/>
-          <w:color w:val="D5D000"/>
-          <w:sz w:val="28"/>
-          <w:szCs w:val="28"/>
-        </w:rPr>
-        <w:t>ARQUIVO JS</w:t>
-      </w:r>
     </w:p>
     <w:p>
       <w:pPr>
@@ -727,28 +1123,54 @@
         <w:jc w:val="both"/>
         <w:rPr>
           <w:rFonts w:ascii="Verdana" w:hAnsi="Verdana"/>
-          <w:b/>
-          <w:bCs/>
-          <w:color w:val="D5D000"/>
-          <w:sz w:val="28"/>
-          <w:szCs w:val="28"/>
-        </w:rPr>
-      </w:pPr>
-    </w:p>
-    <w:p>
-      <w:pPr>
-        <w:spacing w:line="276" w:lineRule="auto"/>
-        <w:ind w:firstLine="709"/>
-        <w:jc w:val="both"/>
-        <w:rPr>
-          <w:rFonts w:ascii="Verdana" w:hAnsi="Verdana"/>
-        </w:rPr>
-      </w:pPr>
-      <w:r>
-        <w:rPr>
-          <w:rFonts w:ascii="Verdana" w:hAnsi="Verdana"/>
-        </w:rPr>
-        <w:t>No JavvaScript, apenas criei uma função de call-back para que funcionasse o menu reponsivo, abrindo e fechando o menu lateral no mobile. Para isso referenciamos nosso menu e atribuímos o evento de click do CSS.</w:t>
+        </w:rPr>
+      </w:pPr>
+      <w:r>
+        <w:rPr>
+          <w:rFonts w:ascii="Verdana" w:hAnsi="Verdana"/>
+        </w:rPr>
+        <w:t xml:space="preserve">No </w:t>
+      </w:r>
+      <w:proofErr w:type="spellStart"/>
+      <w:r>
+        <w:rPr>
+          <w:rFonts w:ascii="Verdana" w:hAnsi="Verdana"/>
+        </w:rPr>
+        <w:t>JavvaScript</w:t>
+      </w:r>
+      <w:proofErr w:type="spellEnd"/>
+      <w:r>
+        <w:rPr>
+          <w:rFonts w:ascii="Verdana" w:hAnsi="Verdana"/>
+        </w:rPr>
+        <w:t xml:space="preserve">, apenas criei uma função de call-back para que funcionasse o menu </w:t>
+      </w:r>
+      <w:r>
+        <w:rPr>
+          <w:rFonts w:ascii="Verdana" w:hAnsi="Verdana"/>
+          <w:u w:val="single"/>
+        </w:rPr>
+        <w:t>re</w:t>
+      </w:r>
+      <w:r>
+        <w:rPr>
+          <w:rFonts w:ascii="Verdana" w:hAnsi="Verdana"/>
+          <w:u w:val="single"/>
+        </w:rPr>
+        <w:t>s</w:t>
+      </w:r>
+      <w:r>
+        <w:rPr>
+          <w:rFonts w:ascii="Verdana" w:hAnsi="Verdana"/>
+          <w:u w:val="single"/>
+        </w:rPr>
+        <w:t>ponsivo</w:t>
+      </w:r>
+      <w:r>
+        <w:rPr>
+          <w:rFonts w:ascii="Verdana" w:hAnsi="Verdana"/>
+        </w:rPr>
+        <w:t>, abrindo e fechando o menu lateral no mobile. Para isso referenciamos nosso menu e atribuímos o evento de click do CSS.</w:t>
       </w:r>
     </w:p>
     <w:sectPr>

</xml_diff>